<commit_message>
end video 6: learn the difference between takeEvery and takeLatest
</commit_message>
<xml_diff>
--- a/note_easy_frontend_redux_saga.docx
+++ b/note_easy_frontend_redux_saga.docx
@@ -6,11 +6,15 @@
       <w:pPr>
         <w:pStyle w:val="Heading1"/>
         <w:rPr>
-          <w:lang w:val="en-US"/>
-        </w:rPr>
-      </w:pPr>
-      <w:r>
-        <w:rPr>
+          <w:sz w:val="24"/>
+          <w:szCs w:val="24"/>
+          <w:lang w:val="en-US"/>
+        </w:rPr>
+      </w:pPr>
+      <w:r>
+        <w:rPr>
+          <w:sz w:val="24"/>
+          <w:szCs w:val="24"/>
           <w:lang w:val="en-US"/>
         </w:rPr>
         <w:t>Video 3:</w:t>
@@ -210,11 +214,15 @@
       <w:pPr>
         <w:pStyle w:val="Heading2"/>
         <w:rPr>
-          <w:lang w:val="en-US"/>
-        </w:rPr>
-      </w:pPr>
-      <w:r>
-        <w:rPr>
+          <w:sz w:val="24"/>
+          <w:szCs w:val="24"/>
+          <w:lang w:val="en-US"/>
+        </w:rPr>
+      </w:pPr>
+      <w:r>
+        <w:rPr>
+          <w:sz w:val="24"/>
+          <w:szCs w:val="24"/>
           <w:lang w:val="en-US"/>
         </w:rPr>
         <w:t>Video 4:</w:t>
@@ -301,6 +309,505 @@
           <w:lang w:val="en-US"/>
         </w:rPr>
       </w:pPr>
+    </w:p>
+    <w:p>
+      <w:pPr>
+        <w:rPr>
+          <w:lang w:val="en-US"/>
+        </w:rPr>
+      </w:pPr>
+    </w:p>
+    <w:p>
+      <w:pPr>
+        <w:rPr>
+          <w:lang w:val="en-US"/>
+        </w:rPr>
+      </w:pPr>
+    </w:p>
+    <w:p>
+      <w:pPr>
+        <w:pStyle w:val="Heading1"/>
+        <w:rPr>
+          <w:sz w:val="24"/>
+          <w:szCs w:val="24"/>
+          <w:lang w:val="en-US"/>
+        </w:rPr>
+      </w:pPr>
+      <w:r>
+        <w:rPr>
+          <w:sz w:val="24"/>
+          <w:szCs w:val="24"/>
+          <w:lang w:val="en-US"/>
+        </w:rPr>
+        <w:t>Video 6</w:t>
+      </w:r>
+    </w:p>
+    <w:p>
+      <w:pPr>
+        <w:rPr>
+          <w:lang w:val="en-US"/>
+        </w:rPr>
+      </w:pPr>
+    </w:p>
+    <w:p>
+      <w:pPr>
+        <w:rPr>
+          <w:lang w:val="en-US"/>
+        </w:rPr>
+      </w:pPr>
+      <w:r>
+        <w:rPr>
+          <w:noProof/>
+          <w:lang w:val="en-US"/>
+        </w:rPr>
+        <w:lastRenderedPageBreak/>
+        <w:drawing>
+          <wp:inline distT="0" distB="0" distL="0" distR="0" wp14:anchorId="2FCC3E52" wp14:editId="2674AF95">
+            <wp:extent cx="5943600" cy="2063750"/>
+            <wp:effectExtent l="0" t="0" r="0" b="6350"/>
+            <wp:docPr id="2" name="Picture 2" descr="Diagram&#10;&#10;Description automatically generated"/>
+            <wp:cNvGraphicFramePr>
+              <a:graphicFrameLocks xmlns:a="http://schemas.openxmlformats.org/drawingml/2006/main" noChangeAspect="1"/>
+            </wp:cNvGraphicFramePr>
+            <a:graphic xmlns:a="http://schemas.openxmlformats.org/drawingml/2006/main">
+              <a:graphicData uri="http://schemas.openxmlformats.org/drawingml/2006/picture">
+                <pic:pic xmlns:pic="http://schemas.openxmlformats.org/drawingml/2006/picture">
+                  <pic:nvPicPr>
+                    <pic:cNvPr id="2" name="Picture 2" descr="Diagram&#10;&#10;Description automatically generated"/>
+                    <pic:cNvPicPr/>
+                  </pic:nvPicPr>
+                  <pic:blipFill>
+                    <a:blip r:embed="rId7" cstate="print">
+                      <a:extLst>
+                        <a:ext uri="{28A0092B-C50C-407E-A947-70E740481C1C}">
+                          <a14:useLocalDpi xmlns:a14="http://schemas.microsoft.com/office/drawing/2010/main" val="0"/>
+                        </a:ext>
+                      </a:extLst>
+                    </a:blip>
+                    <a:stretch>
+                      <a:fillRect/>
+                    </a:stretch>
+                  </pic:blipFill>
+                  <pic:spPr>
+                    <a:xfrm>
+                      <a:off x="0" y="0"/>
+                      <a:ext cx="5943600" cy="2063750"/>
+                    </a:xfrm>
+                    <a:prstGeom prst="rect">
+                      <a:avLst/>
+                    </a:prstGeom>
+                  </pic:spPr>
+                </pic:pic>
+              </a:graphicData>
+            </a:graphic>
+          </wp:inline>
+        </w:drawing>
+      </w:r>
+    </w:p>
+    <w:p>
+      <w:pPr>
+        <w:rPr>
+          <w:lang w:val="en-US"/>
+        </w:rPr>
+      </w:pPr>
+      <w:r>
+        <w:rPr>
+          <w:lang w:val="en-US"/>
+        </w:rPr>
+        <w:tab/>
+      </w:r>
+    </w:p>
+    <w:p>
+      <w:pPr>
+        <w:rPr>
+          <w:lang w:val="en-US"/>
+        </w:rPr>
+      </w:pPr>
+    </w:p>
+    <w:p>
+      <w:pPr>
+        <w:shd w:val="clear" w:color="auto" w:fill="282A36"/>
+        <w:tabs>
+          <w:tab w:val="left" w:pos="916"/>
+          <w:tab w:val="left" w:pos="1832"/>
+          <w:tab w:val="left" w:pos="2748"/>
+          <w:tab w:val="left" w:pos="3664"/>
+          <w:tab w:val="left" w:pos="4580"/>
+          <w:tab w:val="left" w:pos="5496"/>
+          <w:tab w:val="left" w:pos="6412"/>
+          <w:tab w:val="left" w:pos="7328"/>
+          <w:tab w:val="left" w:pos="8244"/>
+          <w:tab w:val="left" w:pos="9160"/>
+          <w:tab w:val="left" w:pos="10076"/>
+          <w:tab w:val="left" w:pos="10992"/>
+          <w:tab w:val="left" w:pos="11908"/>
+          <w:tab w:val="left" w:pos="12824"/>
+          <w:tab w:val="left" w:pos="13740"/>
+          <w:tab w:val="left" w:pos="14656"/>
+        </w:tabs>
+        <w:rPr>
+          <w:rFonts w:ascii="Courier New" w:eastAsia="Times New Roman" w:hAnsi="Courier New" w:cs="Courier New"/>
+          <w:color w:val="F8F8F2"/>
+        </w:rPr>
+      </w:pPr>
+      <w:r>
+        <w:rPr>
+          <w:rFonts w:ascii="Courier New" w:eastAsia="Times New Roman" w:hAnsi="Courier New" w:cs="Courier New"/>
+          <w:color w:val="FF79C6"/>
+        </w:rPr>
+        <w:t xml:space="preserve">yield </w:t>
+      </w:r>
+      <w:r>
+        <w:rPr>
+          <w:rFonts w:ascii="Courier New" w:eastAsia="Times New Roman" w:hAnsi="Courier New" w:cs="Courier New"/>
+          <w:color w:val="50FA7B"/>
+        </w:rPr>
+        <w:t>delay</w:t>
+      </w:r>
+      <w:r>
+        <w:rPr>
+          <w:rFonts w:ascii="Courier New" w:eastAsia="Times New Roman" w:hAnsi="Courier New" w:cs="Courier New"/>
+          <w:color w:val="F8F8F2"/>
+        </w:rPr>
+        <w:t>(</w:t>
+      </w:r>
+      <w:r>
+        <w:rPr>
+          <w:rFonts w:ascii="Courier New" w:eastAsia="Times New Roman" w:hAnsi="Courier New" w:cs="Courier New"/>
+          <w:color w:val="BD93F9"/>
+        </w:rPr>
+        <w:t>2000</w:t>
+      </w:r>
+      <w:r>
+        <w:rPr>
+          <w:rFonts w:ascii="Courier New" w:eastAsia="Times New Roman" w:hAnsi="Courier New" w:cs="Courier New"/>
+          <w:color w:val="F8F8F2"/>
+        </w:rPr>
+        <w:t>);</w:t>
+      </w:r>
+    </w:p>
+    <w:p>
+      <w:pPr>
+        <w:rPr>
+          <w:lang w:val="en-US"/>
+        </w:rPr>
+      </w:pPr>
+      <w:r>
+        <w:rPr>
+          <w:lang w:val="en-US"/>
+        </w:rPr>
+        <w:br/>
+        <w:t>=&gt; delay tương đương với setTimeOut();</w:t>
+      </w:r>
+    </w:p>
+    <w:p>
+      <w:pPr>
+        <w:rPr>
+          <w:lang w:val="en-US"/>
+        </w:rPr>
+      </w:pPr>
+    </w:p>
+    <w:p>
+      <w:pPr>
+        <w:pStyle w:val="HTMLPreformatted"/>
+        <w:shd w:val="clear" w:color="auto" w:fill="282A36"/>
+        <w:rPr>
+          <w:color w:val="F8F8F2"/>
+          <w:sz w:val="24"/>
+          <w:szCs w:val="24"/>
+        </w:rPr>
+      </w:pPr>
+      <w:r>
+        <w:rPr>
+          <w:color w:val="6272A4"/>
+          <w:sz w:val="24"/>
+          <w:szCs w:val="24"/>
+        </w:rPr>
+        <w:t>// dispatch action success</w:t>
+      </w:r>
+      <w:r>
+        <w:rPr>
+          <w:color w:val="6272A4"/>
+          <w:sz w:val="24"/>
+          <w:szCs w:val="24"/>
+        </w:rPr>
+        <w:br/>
+      </w:r>
+      <w:r>
+        <w:rPr>
+          <w:color w:val="FF79C6"/>
+          <w:sz w:val="24"/>
+          <w:szCs w:val="24"/>
+        </w:rPr>
+        <w:t xml:space="preserve">yield </w:t>
+      </w:r>
+      <w:r>
+        <w:rPr>
+          <w:color w:val="50FA7B"/>
+          <w:sz w:val="24"/>
+          <w:szCs w:val="24"/>
+        </w:rPr>
+        <w:t>put</w:t>
+      </w:r>
+      <w:r>
+        <w:rPr>
+          <w:color w:val="F8F8F2"/>
+          <w:sz w:val="24"/>
+          <w:szCs w:val="24"/>
+        </w:rPr>
+        <w:t>(</w:t>
+      </w:r>
+      <w:r>
+        <w:rPr>
+          <w:color w:val="50FA7B"/>
+          <w:sz w:val="24"/>
+          <w:szCs w:val="24"/>
+        </w:rPr>
+        <w:t>incrementSagaSuccess</w:t>
+      </w:r>
+      <w:r>
+        <w:rPr>
+          <w:color w:val="F8F8F2"/>
+          <w:sz w:val="24"/>
+          <w:szCs w:val="24"/>
+        </w:rPr>
+        <w:t>(</w:t>
+      </w:r>
+      <w:r>
+        <w:rPr>
+          <w:i/>
+          <w:iCs/>
+          <w:color w:val="FFB86C"/>
+          <w:sz w:val="24"/>
+          <w:szCs w:val="24"/>
+        </w:rPr>
+        <w:t>action</w:t>
+      </w:r>
+      <w:r>
+        <w:rPr>
+          <w:color w:val="F8F8F2"/>
+          <w:sz w:val="24"/>
+          <w:szCs w:val="24"/>
+        </w:rPr>
+        <w:t>.payload));</w:t>
+      </w:r>
+    </w:p>
+    <w:p>
+      <w:pPr>
+        <w:rPr>
+          <w:lang w:val="en-US"/>
+        </w:rPr>
+      </w:pPr>
+    </w:p>
+    <w:p>
+      <w:pPr>
+        <w:pStyle w:val="ListParagraph"/>
+        <w:numPr>
+          <w:ilvl w:val="0"/>
+          <w:numId w:val="7"/>
+        </w:numPr>
+        <w:rPr>
+          <w:lang w:val="en-US"/>
+        </w:rPr>
+      </w:pPr>
+      <w:r>
+        <w:rPr>
+          <w:lang w:val="en-US"/>
+        </w:rPr>
+        <w:t>Dùng để disptach một action</w:t>
+      </w:r>
+    </w:p>
+    <w:p>
+      <w:pPr>
+        <w:rPr>
+          <w:lang w:val="en-US"/>
+        </w:rPr>
+      </w:pPr>
+    </w:p>
+    <w:p>
+      <w:pPr>
+        <w:rPr>
+          <w:lang w:val="en-US"/>
+        </w:rPr>
+      </w:pPr>
+      <w:r>
+        <w:rPr>
+          <w:lang w:val="en-US"/>
+        </w:rPr>
+        <w:t>Kết quả:</w:t>
+      </w:r>
+    </w:p>
+    <w:p>
+      <w:pPr>
+        <w:rPr>
+          <w:lang w:val="en-US"/>
+        </w:rPr>
+      </w:pPr>
+    </w:p>
+    <w:p>
+      <w:pPr>
+        <w:rPr>
+          <w:lang w:val="en-US"/>
+        </w:rPr>
+      </w:pPr>
+      <w:r>
+        <w:rPr>
+          <w:noProof/>
+          <w:lang w:val="en-US"/>
+        </w:rPr>
+        <w:drawing>
+          <wp:inline distT="0" distB="0" distL="0" distR="0" wp14:anchorId="662358BB" wp14:editId="03D52DEC">
+            <wp:extent cx="4987580" cy="3358303"/>
+            <wp:effectExtent l="0" t="0" r="3810" b="0"/>
+            <wp:docPr id="3" name="Picture 3"/>
+            <wp:cNvGraphicFramePr>
+              <a:graphicFrameLocks xmlns:a="http://schemas.openxmlformats.org/drawingml/2006/main" noChangeAspect="1"/>
+            </wp:cNvGraphicFramePr>
+            <a:graphic xmlns:a="http://schemas.openxmlformats.org/drawingml/2006/main">
+              <a:graphicData uri="http://schemas.openxmlformats.org/drawingml/2006/picture">
+                <pic:pic xmlns:pic="http://schemas.openxmlformats.org/drawingml/2006/picture">
+                  <pic:nvPicPr>
+                    <pic:cNvPr id="3" name="Picture 3"/>
+                    <pic:cNvPicPr/>
+                  </pic:nvPicPr>
+                  <pic:blipFill>
+                    <a:blip r:embed="rId8">
+                      <a:extLst>
+                        <a:ext uri="{28A0092B-C50C-407E-A947-70E740481C1C}">
+                          <a14:useLocalDpi xmlns:a14="http://schemas.microsoft.com/office/drawing/2010/main" val="0"/>
+                        </a:ext>
+                      </a:extLst>
+                    </a:blip>
+                    <a:stretch>
+                      <a:fillRect/>
+                    </a:stretch>
+                  </pic:blipFill>
+                  <pic:spPr>
+                    <a:xfrm>
+                      <a:off x="0" y="0"/>
+                      <a:ext cx="5018736" cy="3379282"/>
+                    </a:xfrm>
+                    <a:prstGeom prst="rect">
+                      <a:avLst/>
+                    </a:prstGeom>
+                  </pic:spPr>
+                </pic:pic>
+              </a:graphicData>
+            </a:graphic>
+          </wp:inline>
+        </w:drawing>
+      </w:r>
+    </w:p>
+    <w:p>
+      <w:pPr>
+        <w:rPr>
+          <w:lang w:val="en-US"/>
+        </w:rPr>
+      </w:pPr>
+    </w:p>
+    <w:p>
+      <w:pPr>
+        <w:rPr>
+          <w:lang w:val="en-US"/>
+        </w:rPr>
+      </w:pPr>
+      <w:r>
+        <w:rPr>
+          <w:lang w:val="en-US"/>
+        </w:rPr>
+        <w:t>Sự khác biệt giữa takeEvery và takeLatest hiểu như sau:</w:t>
+      </w:r>
+    </w:p>
+    <w:p>
+      <w:pPr>
+        <w:rPr>
+          <w:lang w:val="en-US"/>
+        </w:rPr>
+      </w:pPr>
+      <w:r>
+        <w:rPr>
+          <w:lang w:val="en-US"/>
+        </w:rPr>
+        <w:lastRenderedPageBreak/>
+        <w:t>+ takeEvery: khi click vào button “add Async Saga” 3 lần liên tiếp =&gt; giá trị action sẽ tăng tương ứng 3 lần (từ 0 lên 6)</w:t>
+      </w:r>
+    </w:p>
+    <w:p>
+      <w:pPr>
+        <w:rPr>
+          <w:lang w:val="en-US"/>
+        </w:rPr>
+      </w:pPr>
+      <w:r>
+        <w:rPr>
+          <w:lang w:val="en-US"/>
+        </w:rPr>
+        <w:t xml:space="preserve">+ takeLatest: </w:t>
+      </w:r>
+      <w:r>
+        <w:rPr>
+          <w:lang w:val="en-US"/>
+        </w:rPr>
+        <w:t>khi click vào button “add Async Saga” 3 lần</w:t>
+      </w:r>
+      <w:r>
+        <w:rPr>
+          <w:lang w:val="en-US"/>
+        </w:rPr>
+        <w:t xml:space="preserve"> liên tiếp</w:t>
+      </w:r>
+      <w:r>
+        <w:rPr>
+          <w:lang w:val="en-US"/>
+        </w:rPr>
+        <w:t xml:space="preserve"> =&gt; giá trị action </w:t>
+      </w:r>
+      <w:r>
+        <w:rPr>
+          <w:b/>
+          <w:bCs/>
+          <w:i/>
+          <w:iCs/>
+          <w:lang w:val="en-US"/>
+        </w:rPr>
+        <w:t>chỉ tăng đúng 1 lần</w:t>
+      </w:r>
+      <w:r>
+        <w:rPr>
+          <w:lang w:val="en-US"/>
+        </w:rPr>
+        <w:t xml:space="preserve"> (vì nó chỉ </w:t>
+      </w:r>
+      <w:r>
+        <w:rPr>
+          <w:lang w:val="en-US"/>
+        </w:rPr>
+        <w:t>chạy</w:t>
+      </w:r>
+      <w:r>
+        <w:rPr>
+          <w:lang w:val="en-US"/>
+        </w:rPr>
+        <w:t xml:space="preserve"> sự kiện </w:t>
+      </w:r>
+      <w:r>
+        <w:rPr>
+          <w:lang w:val="en-US"/>
+        </w:rPr>
+        <w:t>cuối cùng</w:t>
+      </w:r>
+      <w:r>
+        <w:rPr>
+          <w:lang w:val="en-US"/>
+        </w:rPr>
+        <w:t>)</w:t>
+      </w:r>
+      <w:r>
+        <w:rPr>
+          <w:lang w:val="en-US"/>
+        </w:rPr>
+        <w:t xml:space="preserve"> (giống debounce)</w:t>
+      </w:r>
     </w:p>
     <w:p>
       <w:pPr>
@@ -524,6 +1031,118 @@
     </w:lvl>
   </w:abstractNum>
   <w:abstractNum w:abstractNumId="2" w15:restartNumberingAfterBreak="0">
+    <w:nsid w:val="0FAC59F1"/>
+    <w:multiLevelType w:val="hybridMultilevel"/>
+    <w:tmpl w:val="715A2D72"/>
+    <w:lvl w:ilvl="0" w:tplc="1E9CA7EC">
+      <w:numFmt w:val="bullet"/>
+      <w:lvlText w:val=""/>
+      <w:lvlJc w:val="left"/>
+      <w:pPr>
+        <w:ind w:left="720" w:hanging="360"/>
+      </w:pPr>
+      <w:rPr>
+        <w:rFonts w:ascii="Wingdings" w:eastAsiaTheme="minorHAnsi" w:hAnsi="Wingdings" w:cstheme="minorBidi" w:hint="default"/>
+      </w:rPr>
+    </w:lvl>
+    <w:lvl w:ilvl="1" w:tplc="04090003" w:tentative="1">
+      <w:start w:val="1"/>
+      <w:numFmt w:val="bullet"/>
+      <w:lvlText w:val="o"/>
+      <w:lvlJc w:val="left"/>
+      <w:pPr>
+        <w:ind w:left="1440" w:hanging="360"/>
+      </w:pPr>
+      <w:rPr>
+        <w:rFonts w:ascii="Courier New" w:hAnsi="Courier New" w:cs="Courier New" w:hint="default"/>
+      </w:rPr>
+    </w:lvl>
+    <w:lvl w:ilvl="2" w:tplc="04090005" w:tentative="1">
+      <w:start w:val="1"/>
+      <w:numFmt w:val="bullet"/>
+      <w:lvlText w:val=""/>
+      <w:lvlJc w:val="left"/>
+      <w:pPr>
+        <w:ind w:left="2160" w:hanging="360"/>
+      </w:pPr>
+      <w:rPr>
+        <w:rFonts w:ascii="Wingdings" w:hAnsi="Wingdings" w:hint="default"/>
+      </w:rPr>
+    </w:lvl>
+    <w:lvl w:ilvl="3" w:tplc="04090001" w:tentative="1">
+      <w:start w:val="1"/>
+      <w:numFmt w:val="bullet"/>
+      <w:lvlText w:val=""/>
+      <w:lvlJc w:val="left"/>
+      <w:pPr>
+        <w:ind w:left="2880" w:hanging="360"/>
+      </w:pPr>
+      <w:rPr>
+        <w:rFonts w:ascii="Symbol" w:hAnsi="Symbol" w:hint="default"/>
+      </w:rPr>
+    </w:lvl>
+    <w:lvl w:ilvl="4" w:tplc="04090003" w:tentative="1">
+      <w:start w:val="1"/>
+      <w:numFmt w:val="bullet"/>
+      <w:lvlText w:val="o"/>
+      <w:lvlJc w:val="left"/>
+      <w:pPr>
+        <w:ind w:left="3600" w:hanging="360"/>
+      </w:pPr>
+      <w:rPr>
+        <w:rFonts w:ascii="Courier New" w:hAnsi="Courier New" w:cs="Courier New" w:hint="default"/>
+      </w:rPr>
+    </w:lvl>
+    <w:lvl w:ilvl="5" w:tplc="04090005" w:tentative="1">
+      <w:start w:val="1"/>
+      <w:numFmt w:val="bullet"/>
+      <w:lvlText w:val=""/>
+      <w:lvlJc w:val="left"/>
+      <w:pPr>
+        <w:ind w:left="4320" w:hanging="360"/>
+      </w:pPr>
+      <w:rPr>
+        <w:rFonts w:ascii="Wingdings" w:hAnsi="Wingdings" w:hint="default"/>
+      </w:rPr>
+    </w:lvl>
+    <w:lvl w:ilvl="6" w:tplc="04090001" w:tentative="1">
+      <w:start w:val="1"/>
+      <w:numFmt w:val="bullet"/>
+      <w:lvlText w:val=""/>
+      <w:lvlJc w:val="left"/>
+      <w:pPr>
+        <w:ind w:left="5040" w:hanging="360"/>
+      </w:pPr>
+      <w:rPr>
+        <w:rFonts w:ascii="Symbol" w:hAnsi="Symbol" w:hint="default"/>
+      </w:rPr>
+    </w:lvl>
+    <w:lvl w:ilvl="7" w:tplc="04090003" w:tentative="1">
+      <w:start w:val="1"/>
+      <w:numFmt w:val="bullet"/>
+      <w:lvlText w:val="o"/>
+      <w:lvlJc w:val="left"/>
+      <w:pPr>
+        <w:ind w:left="5760" w:hanging="360"/>
+      </w:pPr>
+      <w:rPr>
+        <w:rFonts w:ascii="Courier New" w:hAnsi="Courier New" w:cs="Courier New" w:hint="default"/>
+      </w:rPr>
+    </w:lvl>
+    <w:lvl w:ilvl="8" w:tplc="04090005" w:tentative="1">
+      <w:start w:val="1"/>
+      <w:numFmt w:val="bullet"/>
+      <w:lvlText w:val=""/>
+      <w:lvlJc w:val="left"/>
+      <w:pPr>
+        <w:ind w:left="6480" w:hanging="360"/>
+      </w:pPr>
+      <w:rPr>
+        <w:rFonts w:ascii="Wingdings" w:hAnsi="Wingdings" w:hint="default"/>
+      </w:rPr>
+    </w:lvl>
+  </w:abstractNum>
+  <w:abstractNum w:abstractNumId="3" w15:restartNumberingAfterBreak="0">
     <w:nsid w:val="49D1288D"/>
     <w:multiLevelType w:val="hybridMultilevel"/>
     <w:tmpl w:val="D3D2A274"/>
@@ -612,7 +1231,120 @@
       </w:pPr>
     </w:lvl>
   </w:abstractNum>
-  <w:abstractNum w:abstractNumId="3" w15:restartNumberingAfterBreak="0">
+  <w:abstractNum w:abstractNumId="4" w15:restartNumberingAfterBreak="0">
+    <w:nsid w:val="56DC6EEB"/>
+    <w:multiLevelType w:val="multilevel"/>
+    <w:tmpl w:val="0D5A8540"/>
+    <w:lvl w:ilvl="0">
+      <w:start w:val="1"/>
+      <w:numFmt w:val="decimal"/>
+      <w:lvlText w:val="%1."/>
+      <w:lvlJc w:val="left"/>
+      <w:pPr>
+        <w:tabs>
+          <w:tab w:val="num" w:pos="720"/>
+        </w:tabs>
+        <w:ind w:left="720" w:hanging="360"/>
+      </w:pPr>
+    </w:lvl>
+    <w:lvl w:ilvl="1" w:tentative="1">
+      <w:start w:val="1"/>
+      <w:numFmt w:val="decimal"/>
+      <w:lvlText w:val="%2."/>
+      <w:lvlJc w:val="left"/>
+      <w:pPr>
+        <w:tabs>
+          <w:tab w:val="num" w:pos="1440"/>
+        </w:tabs>
+        <w:ind w:left="1440" w:hanging="360"/>
+      </w:pPr>
+    </w:lvl>
+    <w:lvl w:ilvl="2" w:tentative="1">
+      <w:start w:val="1"/>
+      <w:numFmt w:val="decimal"/>
+      <w:lvlText w:val="%3."/>
+      <w:lvlJc w:val="left"/>
+      <w:pPr>
+        <w:tabs>
+          <w:tab w:val="num" w:pos="2160"/>
+        </w:tabs>
+        <w:ind w:left="2160" w:hanging="360"/>
+      </w:pPr>
+    </w:lvl>
+    <w:lvl w:ilvl="3" w:tentative="1">
+      <w:start w:val="1"/>
+      <w:numFmt w:val="decimal"/>
+      <w:lvlText w:val="%4."/>
+      <w:lvlJc w:val="left"/>
+      <w:pPr>
+        <w:tabs>
+          <w:tab w:val="num" w:pos="2880"/>
+        </w:tabs>
+        <w:ind w:left="2880" w:hanging="360"/>
+      </w:pPr>
+    </w:lvl>
+    <w:lvl w:ilvl="4" w:tentative="1">
+      <w:start w:val="1"/>
+      <w:numFmt w:val="decimal"/>
+      <w:lvlText w:val="%5."/>
+      <w:lvlJc w:val="left"/>
+      <w:pPr>
+        <w:tabs>
+          <w:tab w:val="num" w:pos="3600"/>
+        </w:tabs>
+        <w:ind w:left="3600" w:hanging="360"/>
+      </w:pPr>
+    </w:lvl>
+    <w:lvl w:ilvl="5" w:tentative="1">
+      <w:start w:val="1"/>
+      <w:numFmt w:val="decimal"/>
+      <w:lvlText w:val="%6."/>
+      <w:lvlJc w:val="left"/>
+      <w:pPr>
+        <w:tabs>
+          <w:tab w:val="num" w:pos="4320"/>
+        </w:tabs>
+        <w:ind w:left="4320" w:hanging="360"/>
+      </w:pPr>
+    </w:lvl>
+    <w:lvl w:ilvl="6" w:tentative="1">
+      <w:start w:val="1"/>
+      <w:numFmt w:val="decimal"/>
+      <w:lvlText w:val="%7."/>
+      <w:lvlJc w:val="left"/>
+      <w:pPr>
+        <w:tabs>
+          <w:tab w:val="num" w:pos="5040"/>
+        </w:tabs>
+        <w:ind w:left="5040" w:hanging="360"/>
+      </w:pPr>
+    </w:lvl>
+    <w:lvl w:ilvl="7" w:tentative="1">
+      <w:start w:val="1"/>
+      <w:numFmt w:val="decimal"/>
+      <w:lvlText w:val="%8."/>
+      <w:lvlJc w:val="left"/>
+      <w:pPr>
+        <w:tabs>
+          <w:tab w:val="num" w:pos="5760"/>
+        </w:tabs>
+        <w:ind w:left="5760" w:hanging="360"/>
+      </w:pPr>
+    </w:lvl>
+    <w:lvl w:ilvl="8" w:tentative="1">
+      <w:start w:val="1"/>
+      <w:numFmt w:val="decimal"/>
+      <w:lvlText w:val="%9."/>
+      <w:lvlJc w:val="left"/>
+      <w:pPr>
+        <w:tabs>
+          <w:tab w:val="num" w:pos="6480"/>
+        </w:tabs>
+        <w:ind w:left="6480" w:hanging="360"/>
+      </w:pPr>
+    </w:lvl>
+  </w:abstractNum>
+  <w:abstractNum w:abstractNumId="5" w15:restartNumberingAfterBreak="0">
     <w:nsid w:val="59362B4B"/>
     <w:multiLevelType w:val="hybridMultilevel"/>
     <w:tmpl w:val="958207D0"/>
@@ -701,7 +1433,7 @@
       </w:pPr>
     </w:lvl>
   </w:abstractNum>
-  <w:abstractNum w:abstractNumId="4" w15:restartNumberingAfterBreak="0">
+  <w:abstractNum w:abstractNumId="6" w15:restartNumberingAfterBreak="0">
     <w:nsid w:val="5C183BFA"/>
     <w:multiLevelType w:val="hybridMultilevel"/>
     <w:tmpl w:val="FE2098B8"/>
@@ -814,19 +1546,25 @@
     </w:lvl>
   </w:abstractNum>
   <w:num w:numId="1" w16cid:durableId="515383405">
-    <w:abstractNumId w:val="4"/>
+    <w:abstractNumId w:val="6"/>
   </w:num>
   <w:num w:numId="2" w16cid:durableId="276064161">
-    <w:abstractNumId w:val="3"/>
+    <w:abstractNumId w:val="5"/>
   </w:num>
   <w:num w:numId="3" w16cid:durableId="1316840026">
-    <w:abstractNumId w:val="2"/>
+    <w:abstractNumId w:val="3"/>
   </w:num>
   <w:num w:numId="4" w16cid:durableId="1802579559">
     <w:abstractNumId w:val="0"/>
   </w:num>
   <w:num w:numId="5" w16cid:durableId="35205080">
     <w:abstractNumId w:val="1"/>
+  </w:num>
+  <w:num w:numId="6" w16cid:durableId="1275138376">
+    <w:abstractNumId w:val="4"/>
+  </w:num>
+  <w:num w:numId="7" w16cid:durableId="2112776556">
+    <w:abstractNumId w:val="2"/>
   </w:num>
 </w:numbering>
 </file>
@@ -1356,6 +2094,77 @@
       <w:shd w:val="clear" w:color="auto" w:fill="E1DFDD"/>
     </w:rPr>
   </w:style>
+  <w:style w:type="paragraph" w:customStyle="1" w:styleId="line">
+    <w:name w:val="line"/>
+    <w:basedOn w:val="Normal"/>
+    <w:rsid w:val="00015891"/>
+    <w:pPr>
+      <w:spacing w:before="100" w:beforeAutospacing="1" w:after="100" w:afterAutospacing="1"/>
+    </w:pPr>
+    <w:rPr>
+      <w:rFonts w:ascii="Times New Roman" w:eastAsia="Times New Roman" w:hAnsi="Times New Roman" w:cs="Times New Roman"/>
+    </w:rPr>
+  </w:style>
+  <w:style w:type="character" w:styleId="HTMLCode">
+    <w:name w:val="HTML Code"/>
+    <w:basedOn w:val="DefaultParagraphFont"/>
+    <w:uiPriority w:val="99"/>
+    <w:semiHidden/>
+    <w:unhideWhenUsed/>
+    <w:rsid w:val="00015891"/>
+    <w:rPr>
+      <w:rFonts w:ascii="Courier New" w:eastAsia="Times New Roman" w:hAnsi="Courier New" w:cs="Courier New"/>
+      <w:sz w:val="20"/>
+      <w:szCs w:val="20"/>
+    </w:rPr>
+  </w:style>
+  <w:style w:type="paragraph" w:styleId="HTMLPreformatted">
+    <w:name w:val="HTML Preformatted"/>
+    <w:basedOn w:val="Normal"/>
+    <w:link w:val="HTMLPreformattedChar"/>
+    <w:uiPriority w:val="99"/>
+    <w:semiHidden/>
+    <w:unhideWhenUsed/>
+    <w:rsid w:val="00015891"/>
+    <w:pPr>
+      <w:tabs>
+        <w:tab w:val="left" w:pos="916"/>
+        <w:tab w:val="left" w:pos="1832"/>
+        <w:tab w:val="left" w:pos="2748"/>
+        <w:tab w:val="left" w:pos="3664"/>
+        <w:tab w:val="left" w:pos="4580"/>
+        <w:tab w:val="left" w:pos="5496"/>
+        <w:tab w:val="left" w:pos="6412"/>
+        <w:tab w:val="left" w:pos="7328"/>
+        <w:tab w:val="left" w:pos="8244"/>
+        <w:tab w:val="left" w:pos="9160"/>
+        <w:tab w:val="left" w:pos="10076"/>
+        <w:tab w:val="left" w:pos="10992"/>
+        <w:tab w:val="left" w:pos="11908"/>
+        <w:tab w:val="left" w:pos="12824"/>
+        <w:tab w:val="left" w:pos="13740"/>
+        <w:tab w:val="left" w:pos="14656"/>
+      </w:tabs>
+    </w:pPr>
+    <w:rPr>
+      <w:rFonts w:ascii="Courier New" w:eastAsia="Times New Roman" w:hAnsi="Courier New" w:cs="Courier New"/>
+      <w:sz w:val="20"/>
+      <w:szCs w:val="20"/>
+    </w:rPr>
+  </w:style>
+  <w:style w:type="character" w:customStyle="1" w:styleId="HTMLPreformattedChar">
+    <w:name w:val="HTML Preformatted Char"/>
+    <w:basedOn w:val="DefaultParagraphFont"/>
+    <w:link w:val="HTMLPreformatted"/>
+    <w:uiPriority w:val="99"/>
+    <w:semiHidden/>
+    <w:rsid w:val="00015891"/>
+    <w:rPr>
+      <w:rFonts w:ascii="Courier New" w:eastAsia="Times New Roman" w:hAnsi="Courier New" w:cs="Courier New"/>
+      <w:sz w:val="20"/>
+      <w:szCs w:val="20"/>
+    </w:rPr>
+  </w:style>
 </w:styles>
 </file>
 

</xml_diff>